<commit_message>
update for manuscript revision
added new studies, updated plots and added folder for effort preferences
</commit_message>
<xml_diff>
--- a/figures/PRISMA_Flowchart_MA.docx
+++ b/figures/PRISMA_Flowchart_MA.docx
@@ -444,52 +444,7 @@
                                 <w:sz w:val="18"/>
                                 <w:szCs w:val="20"/>
                               </w:rPr>
-                              <w:t>W</w:t>
-                            </w:r>
-                            <w:r>
-                              <w:rPr>
-                                <w:rFonts w:ascii="Arial" w:hAnsi="Arial" w:cs="Arial"/>
-                                <w:color w:val="000000" w:themeColor="text1"/>
-                                <w:sz w:val="18"/>
-                                <w:szCs w:val="20"/>
-                              </w:rPr>
-                              <w:t>ebsites (</w:t>
-                            </w:r>
-                            <w:r>
-                              <w:rPr>
-                                <w:rFonts w:ascii="Arial" w:hAnsi="Arial" w:cs="Arial"/>
-                                <w:color w:val="000000" w:themeColor="text1"/>
-                                <w:sz w:val="18"/>
-                                <w:szCs w:val="20"/>
-                              </w:rPr>
-                              <w:t>n =</w:t>
-                            </w:r>
-                            <w:r>
-                              <w:rPr>
-                                <w:rFonts w:ascii="Arial" w:hAnsi="Arial" w:cs="Arial"/>
-                                <w:color w:val="000000" w:themeColor="text1"/>
-                                <w:sz w:val="18"/>
-                                <w:szCs w:val="20"/>
-                              </w:rPr>
-                              <w:t xml:space="preserve"> </w:t>
-                            </w:r>
-                            <w:r>
-                              <w:rPr>
-                                <w:rFonts w:ascii="Arial" w:hAnsi="Arial" w:cs="Arial"/>
-                                <w:color w:val="000000" w:themeColor="text1"/>
-                                <w:sz w:val="18"/>
-                                <w:szCs w:val="20"/>
-                              </w:rPr>
-                              <w:t>1</w:t>
-                            </w:r>
-                            <w:r>
-                              <w:rPr>
-                                <w:rFonts w:ascii="Arial" w:hAnsi="Arial" w:cs="Arial"/>
-                                <w:color w:val="000000" w:themeColor="text1"/>
-                                <w:sz w:val="18"/>
-                                <w:szCs w:val="20"/>
-                              </w:rPr>
-                              <w:t>)</w:t>
+                              <w:t>NA</w:t>
                             </w:r>
                           </w:p>
                           <w:p>
@@ -586,52 +541,7 @@
                           <w:sz w:val="18"/>
                           <w:szCs w:val="20"/>
                         </w:rPr>
-                        <w:t>W</w:t>
-                      </w:r>
-                      <w:r>
-                        <w:rPr>
-                          <w:rFonts w:ascii="Arial" w:hAnsi="Arial" w:cs="Arial"/>
-                          <w:color w:val="000000" w:themeColor="text1"/>
-                          <w:sz w:val="18"/>
-                          <w:szCs w:val="20"/>
-                        </w:rPr>
-                        <w:t>ebsites (</w:t>
-                      </w:r>
-                      <w:r>
-                        <w:rPr>
-                          <w:rFonts w:ascii="Arial" w:hAnsi="Arial" w:cs="Arial"/>
-                          <w:color w:val="000000" w:themeColor="text1"/>
-                          <w:sz w:val="18"/>
-                          <w:szCs w:val="20"/>
-                        </w:rPr>
-                        <w:t>n =</w:t>
-                      </w:r>
-                      <w:r>
-                        <w:rPr>
-                          <w:rFonts w:ascii="Arial" w:hAnsi="Arial" w:cs="Arial"/>
-                          <w:color w:val="000000" w:themeColor="text1"/>
-                          <w:sz w:val="18"/>
-                          <w:szCs w:val="20"/>
-                        </w:rPr>
-                        <w:t xml:space="preserve"> </w:t>
-                      </w:r>
-                      <w:r>
-                        <w:rPr>
-                          <w:rFonts w:ascii="Arial" w:hAnsi="Arial" w:cs="Arial"/>
-                          <w:color w:val="000000" w:themeColor="text1"/>
-                          <w:sz w:val="18"/>
-                          <w:szCs w:val="20"/>
-                        </w:rPr>
-                        <w:t>1</w:t>
-                      </w:r>
-                      <w:r>
-                        <w:rPr>
-                          <w:rFonts w:ascii="Arial" w:hAnsi="Arial" w:cs="Arial"/>
-                          <w:color w:val="000000" w:themeColor="text1"/>
-                          <w:sz w:val="18"/>
-                          <w:szCs w:val="20"/>
-                        </w:rPr>
-                        <w:t>)</w:t>
+                        <w:t>NA</w:t>
                       </w:r>
                     </w:p>
                     <w:p>
@@ -788,26 +698,15 @@
                               </w:rPr>
                               <w:t xml:space="preserve"> </w:t>
                             </w:r>
-                            <w:proofErr w:type="gramStart"/>
-                            <w:r>
-                              <w:rPr>
-                                <w:rFonts w:ascii="Arial" w:hAnsi="Arial" w:cs="Arial"/>
-                                <w:color w:val="000000" w:themeColor="text1"/>
-                                <w:sz w:val="18"/>
-                                <w:szCs w:val="20"/>
-                              </w:rPr>
-                              <w:t xml:space="preserve">removed </w:t>
-                            </w:r>
-                            <w:r>
-                              <w:rPr>
-                                <w:rFonts w:ascii="Arial" w:hAnsi="Arial" w:cs="Arial"/>
-                                <w:color w:val="000000" w:themeColor="text1"/>
-                                <w:sz w:val="18"/>
-                                <w:szCs w:val="20"/>
-                              </w:rPr>
-                              <w:t xml:space="preserve"> (</w:t>
-                            </w:r>
-                            <w:proofErr w:type="gramEnd"/>
+                            <w:r>
+                              <w:rPr>
+                                <w:rFonts w:ascii="Arial" w:hAnsi="Arial" w:cs="Arial"/>
+                                <w:color w:val="000000" w:themeColor="text1"/>
+                                <w:sz w:val="18"/>
+                                <w:szCs w:val="20"/>
+                              </w:rPr>
+                              <w:t>removed (</w:t>
+                            </w:r>
                             <w:r>
                               <w:rPr>
                                 <w:rFonts w:ascii="Arial" w:hAnsi="Arial" w:cs="Arial"/>
@@ -1080,26 +979,15 @@
                         </w:rPr>
                         <w:t xml:space="preserve"> </w:t>
                       </w:r>
-                      <w:proofErr w:type="gramStart"/>
-                      <w:r>
-                        <w:rPr>
-                          <w:rFonts w:ascii="Arial" w:hAnsi="Arial" w:cs="Arial"/>
-                          <w:color w:val="000000" w:themeColor="text1"/>
-                          <w:sz w:val="18"/>
-                          <w:szCs w:val="20"/>
-                        </w:rPr>
-                        <w:t xml:space="preserve">removed </w:t>
-                      </w:r>
-                      <w:r>
-                        <w:rPr>
-                          <w:rFonts w:ascii="Arial" w:hAnsi="Arial" w:cs="Arial"/>
-                          <w:color w:val="000000" w:themeColor="text1"/>
-                          <w:sz w:val="18"/>
-                          <w:szCs w:val="20"/>
-                        </w:rPr>
-                        <w:t xml:space="preserve"> (</w:t>
-                      </w:r>
-                      <w:proofErr w:type="gramEnd"/>
+                      <w:r>
+                        <w:rPr>
+                          <w:rFonts w:ascii="Arial" w:hAnsi="Arial" w:cs="Arial"/>
+                          <w:color w:val="000000" w:themeColor="text1"/>
+                          <w:sz w:val="18"/>
+                          <w:szCs w:val="20"/>
+                        </w:rPr>
+                        <w:t>removed (</w:t>
+                      </w:r>
                       <w:r>
                         <w:rPr>
                           <w:rFonts w:ascii="Arial" w:hAnsi="Arial" w:cs="Arial"/>
@@ -1443,7 +1331,16 @@
                                 <w:sz w:val="18"/>
                                 <w:szCs w:val="20"/>
                               </w:rPr>
-                              <w:t>315</w:t>
+                              <w:t>3</w:t>
+                            </w:r>
+                            <w:r>
+                              <w:rPr>
+                                <w:rFonts w:ascii="Arial" w:hAnsi="Arial" w:cs="Arial"/>
+                                <w:color w:val="000000" w:themeColor="text1"/>
+                                <w:sz w:val="18"/>
+                                <w:szCs w:val="20"/>
+                              </w:rPr>
+                              <w:t>73</w:t>
                             </w:r>
                             <w:r>
                               <w:rPr>
@@ -1674,7 +1571,16 @@
                           <w:sz w:val="18"/>
                           <w:szCs w:val="20"/>
                         </w:rPr>
-                        <w:t>315</w:t>
+                        <w:t>3</w:t>
+                      </w:r>
+                      <w:r>
+                        <w:rPr>
+                          <w:rFonts w:ascii="Arial" w:hAnsi="Arial" w:cs="Arial"/>
+                          <w:color w:val="000000" w:themeColor="text1"/>
+                          <w:sz w:val="18"/>
+                          <w:szCs w:val="20"/>
+                        </w:rPr>
+                        <w:t>73</w:t>
                       </w:r>
                       <w:r>
                         <w:rPr>
@@ -2173,7 +2079,6 @@
         <w:spacing w:after="0" w:line="240" w:lineRule="auto"/>
       </w:pPr>
     </w:p>
-    <w:bookmarkStart w:id="0" w:name="_GoBack"/>
     <w:p>
       <w:pPr>
         <w:spacing w:after="0" w:line="240" w:lineRule="auto"/>
@@ -2377,7 +2282,7 @@
                                 <w:sz w:val="18"/>
                                 <w:szCs w:val="20"/>
                               </w:rPr>
-                              <w:t>315</w:t>
+                              <w:t>373</w:t>
                             </w:r>
                             <w:r>
                               <w:rPr>
@@ -2487,7 +2392,7 @@
                           <w:sz w:val="18"/>
                           <w:szCs w:val="20"/>
                         </w:rPr>
-                        <w:t>315</w:t>
+                        <w:t>373</w:t>
                       </w:r>
                       <w:r>
                         <w:rPr>
@@ -2627,7 +2532,16 @@
                                 <w:sz w:val="18"/>
                                 <w:szCs w:val="20"/>
                               </w:rPr>
-                              <w:t xml:space="preserve"> 279</w:t>
+                              <w:t xml:space="preserve"> </w:t>
+                            </w:r>
+                            <w:r>
+                              <w:rPr>
+                                <w:rFonts w:ascii="Arial" w:hAnsi="Arial" w:cs="Arial"/>
+                                <w:color w:val="000000" w:themeColor="text1"/>
+                                <w:sz w:val="18"/>
+                                <w:szCs w:val="20"/>
+                              </w:rPr>
+                              <w:t>332</w:t>
                             </w:r>
                             <w:r>
                               <w:rPr>
@@ -2728,7 +2642,16 @@
                           <w:sz w:val="18"/>
                           <w:szCs w:val="20"/>
                         </w:rPr>
-                        <w:t xml:space="preserve"> 279</w:t>
+                        <w:t xml:space="preserve"> </w:t>
+                      </w:r>
+                      <w:r>
+                        <w:rPr>
+                          <w:rFonts w:ascii="Arial" w:hAnsi="Arial" w:cs="Arial"/>
+                          <w:color w:val="000000" w:themeColor="text1"/>
+                          <w:sz w:val="18"/>
+                          <w:szCs w:val="20"/>
+                        </w:rPr>
+                        <w:t>332</w:t>
                       </w:r>
                       <w:r>
                         <w:rPr>
@@ -2748,7 +2671,6 @@
         </mc:AlternateContent>
       </w:r>
     </w:p>
-    <w:bookmarkEnd w:id="0"/>
     <w:p>
       <w:pPr>
         <w:spacing w:after="0" w:line="240" w:lineRule="auto"/>
@@ -2981,43 +2903,7 @@
                                 <w:sz w:val="18"/>
                                 <w:szCs w:val="20"/>
                               </w:rPr>
-                              <w:t>(</w:t>
-                            </w:r>
-                            <w:r>
-                              <w:rPr>
-                                <w:rFonts w:ascii="Arial" w:hAnsi="Arial" w:cs="Arial"/>
-                                <w:color w:val="000000" w:themeColor="text1"/>
-                                <w:sz w:val="18"/>
-                                <w:szCs w:val="20"/>
-                              </w:rPr>
-                              <w:t>n =</w:t>
-                            </w:r>
-                            <w:r>
-                              <w:rPr>
-                                <w:rFonts w:ascii="Arial" w:hAnsi="Arial" w:cs="Arial"/>
-                                <w:color w:val="000000" w:themeColor="text1"/>
-                                <w:sz w:val="18"/>
-                                <w:szCs w:val="20"/>
-                              </w:rPr>
-                              <w:t xml:space="preserve"> </w:t>
-                            </w:r>
-                            <w:r>
-                              <w:rPr>
-                                <w:rFonts w:ascii="Arial" w:hAnsi="Arial" w:cs="Arial"/>
-                                <w:color w:val="000000" w:themeColor="text1"/>
-                                <w:sz w:val="18"/>
-                                <w:szCs w:val="20"/>
-                              </w:rPr>
-                              <w:t>0</w:t>
-                            </w:r>
-                            <w:r>
-                              <w:rPr>
-                                <w:rFonts w:ascii="Arial" w:hAnsi="Arial" w:cs="Arial"/>
-                                <w:color w:val="000000" w:themeColor="text1"/>
-                                <w:sz w:val="18"/>
-                                <w:szCs w:val="20"/>
-                              </w:rPr>
-                              <w:t>)</w:t>
+                              <w:t>NA</w:t>
                             </w:r>
                           </w:p>
                         </w:txbxContent>
@@ -3127,43 +3013,7 @@
                           <w:sz w:val="18"/>
                           <w:szCs w:val="20"/>
                         </w:rPr>
-                        <w:t>(</w:t>
-                      </w:r>
-                      <w:r>
-                        <w:rPr>
-                          <w:rFonts w:ascii="Arial" w:hAnsi="Arial" w:cs="Arial"/>
-                          <w:color w:val="000000" w:themeColor="text1"/>
-                          <w:sz w:val="18"/>
-                          <w:szCs w:val="20"/>
-                        </w:rPr>
-                        <w:t>n =</w:t>
-                      </w:r>
-                      <w:r>
-                        <w:rPr>
-                          <w:rFonts w:ascii="Arial" w:hAnsi="Arial" w:cs="Arial"/>
-                          <w:color w:val="000000" w:themeColor="text1"/>
-                          <w:sz w:val="18"/>
-                          <w:szCs w:val="20"/>
-                        </w:rPr>
-                        <w:t xml:space="preserve"> </w:t>
-                      </w:r>
-                      <w:r>
-                        <w:rPr>
-                          <w:rFonts w:ascii="Arial" w:hAnsi="Arial" w:cs="Arial"/>
-                          <w:color w:val="000000" w:themeColor="text1"/>
-                          <w:sz w:val="18"/>
-                          <w:szCs w:val="20"/>
-                        </w:rPr>
-                        <w:t>0</w:t>
-                      </w:r>
-                      <w:r>
-                        <w:rPr>
-                          <w:rFonts w:ascii="Arial" w:hAnsi="Arial" w:cs="Arial"/>
-                          <w:color w:val="000000" w:themeColor="text1"/>
-                          <w:sz w:val="18"/>
-                          <w:szCs w:val="20"/>
-                        </w:rPr>
-                        <w:t>)</w:t>
+                        <w:t>NA</w:t>
                       </w:r>
                     </w:p>
                   </w:txbxContent>
@@ -3312,43 +3162,7 @@
                                 <w:sz w:val="18"/>
                                 <w:szCs w:val="20"/>
                               </w:rPr>
-                              <w:t>(</w:t>
-                            </w:r>
-                            <w:r>
-                              <w:rPr>
-                                <w:rFonts w:ascii="Arial" w:hAnsi="Arial" w:cs="Arial"/>
-                                <w:color w:val="000000" w:themeColor="text1"/>
-                                <w:sz w:val="18"/>
-                                <w:szCs w:val="20"/>
-                              </w:rPr>
-                              <w:t>n =</w:t>
-                            </w:r>
-                            <w:r>
-                              <w:rPr>
-                                <w:rFonts w:ascii="Arial" w:hAnsi="Arial" w:cs="Arial"/>
-                                <w:color w:val="000000" w:themeColor="text1"/>
-                                <w:sz w:val="18"/>
-                                <w:szCs w:val="20"/>
-                              </w:rPr>
-                              <w:t xml:space="preserve"> </w:t>
-                            </w:r>
-                            <w:r>
-                              <w:rPr>
-                                <w:rFonts w:ascii="Arial" w:hAnsi="Arial" w:cs="Arial"/>
-                                <w:color w:val="000000" w:themeColor="text1"/>
-                                <w:sz w:val="18"/>
-                                <w:szCs w:val="20"/>
-                              </w:rPr>
-                              <w:t>1</w:t>
-                            </w:r>
-                            <w:r>
-                              <w:rPr>
-                                <w:rFonts w:ascii="Arial" w:hAnsi="Arial" w:cs="Arial"/>
-                                <w:color w:val="000000" w:themeColor="text1"/>
-                                <w:sz w:val="18"/>
-                                <w:szCs w:val="20"/>
-                              </w:rPr>
-                              <w:t>)</w:t>
+                              <w:t>NA</w:t>
                             </w:r>
                           </w:p>
                         </w:txbxContent>
@@ -3458,43 +3272,7 @@
                           <w:sz w:val="18"/>
                           <w:szCs w:val="20"/>
                         </w:rPr>
-                        <w:t>(</w:t>
-                      </w:r>
-                      <w:r>
-                        <w:rPr>
-                          <w:rFonts w:ascii="Arial" w:hAnsi="Arial" w:cs="Arial"/>
-                          <w:color w:val="000000" w:themeColor="text1"/>
-                          <w:sz w:val="18"/>
-                          <w:szCs w:val="20"/>
-                        </w:rPr>
-                        <w:t>n =</w:t>
-                      </w:r>
-                      <w:r>
-                        <w:rPr>
-                          <w:rFonts w:ascii="Arial" w:hAnsi="Arial" w:cs="Arial"/>
-                          <w:color w:val="000000" w:themeColor="text1"/>
-                          <w:sz w:val="18"/>
-                          <w:szCs w:val="20"/>
-                        </w:rPr>
-                        <w:t xml:space="preserve"> </w:t>
-                      </w:r>
-                      <w:r>
-                        <w:rPr>
-                          <w:rFonts w:ascii="Arial" w:hAnsi="Arial" w:cs="Arial"/>
-                          <w:color w:val="000000" w:themeColor="text1"/>
-                          <w:sz w:val="18"/>
-                          <w:szCs w:val="20"/>
-                        </w:rPr>
-                        <w:t>1</w:t>
-                      </w:r>
-                      <w:r>
-                        <w:rPr>
-                          <w:rFonts w:ascii="Arial" w:hAnsi="Arial" w:cs="Arial"/>
-                          <w:color w:val="000000" w:themeColor="text1"/>
-                          <w:sz w:val="18"/>
-                          <w:szCs w:val="20"/>
-                        </w:rPr>
-                        <w:t>)</w:t>
+                        <w:t>NA</w:t>
                       </w:r>
                     </w:p>
                   </w:txbxContent>
@@ -3670,7 +3448,7 @@
                                 <w:sz w:val="18"/>
                                 <w:szCs w:val="20"/>
                               </w:rPr>
-                              <w:t>35</w:t>
+                              <w:t>41</w:t>
                             </w:r>
                             <w:r>
                               <w:rPr>
@@ -3816,7 +3594,7 @@
                           <w:sz w:val="18"/>
                           <w:szCs w:val="20"/>
                         </w:rPr>
-                        <w:t>35</w:t>
+                        <w:t>41</w:t>
                       </w:r>
                       <w:r>
                         <w:rPr>
@@ -4770,43 +4548,7 @@
                                 <w:sz w:val="18"/>
                                 <w:szCs w:val="20"/>
                               </w:rPr>
-                              <w:t>(</w:t>
-                            </w:r>
-                            <w:r>
-                              <w:rPr>
-                                <w:rFonts w:ascii="Arial" w:hAnsi="Arial" w:cs="Arial"/>
-                                <w:color w:val="000000" w:themeColor="text1"/>
-                                <w:sz w:val="18"/>
-                                <w:szCs w:val="20"/>
-                              </w:rPr>
-                              <w:t>n =</w:t>
-                            </w:r>
-                            <w:r>
-                              <w:rPr>
-                                <w:rFonts w:ascii="Arial" w:hAnsi="Arial" w:cs="Arial"/>
-                                <w:color w:val="000000" w:themeColor="text1"/>
-                                <w:sz w:val="18"/>
-                                <w:szCs w:val="20"/>
-                              </w:rPr>
-                              <w:t xml:space="preserve"> </w:t>
-                            </w:r>
-                            <w:r>
-                              <w:rPr>
-                                <w:rFonts w:ascii="Arial" w:hAnsi="Arial" w:cs="Arial"/>
-                                <w:color w:val="000000" w:themeColor="text1"/>
-                                <w:sz w:val="18"/>
-                                <w:szCs w:val="20"/>
-                              </w:rPr>
-                              <w:t>1</w:t>
-                            </w:r>
-                            <w:r>
-                              <w:rPr>
-                                <w:rFonts w:ascii="Arial" w:hAnsi="Arial" w:cs="Arial"/>
-                                <w:color w:val="000000" w:themeColor="text1"/>
-                                <w:sz w:val="18"/>
-                                <w:szCs w:val="20"/>
-                              </w:rPr>
-                              <w:t>)</w:t>
+                              <w:t>NA</w:t>
                             </w:r>
                           </w:p>
                         </w:txbxContent>
@@ -4916,43 +4658,7 @@
                           <w:sz w:val="18"/>
                           <w:szCs w:val="20"/>
                         </w:rPr>
-                        <w:t>(</w:t>
-                      </w:r>
-                      <w:r>
-                        <w:rPr>
-                          <w:rFonts w:ascii="Arial" w:hAnsi="Arial" w:cs="Arial"/>
-                          <w:color w:val="000000" w:themeColor="text1"/>
-                          <w:sz w:val="18"/>
-                          <w:szCs w:val="20"/>
-                        </w:rPr>
-                        <w:t>n =</w:t>
-                      </w:r>
-                      <w:r>
-                        <w:rPr>
-                          <w:rFonts w:ascii="Arial" w:hAnsi="Arial" w:cs="Arial"/>
-                          <w:color w:val="000000" w:themeColor="text1"/>
-                          <w:sz w:val="18"/>
-                          <w:szCs w:val="20"/>
-                        </w:rPr>
-                        <w:t xml:space="preserve"> </w:t>
-                      </w:r>
-                      <w:r>
-                        <w:rPr>
-                          <w:rFonts w:ascii="Arial" w:hAnsi="Arial" w:cs="Arial"/>
-                          <w:color w:val="000000" w:themeColor="text1"/>
-                          <w:sz w:val="18"/>
-                          <w:szCs w:val="20"/>
-                        </w:rPr>
-                        <w:t>1</w:t>
-                      </w:r>
-                      <w:r>
-                        <w:rPr>
-                          <w:rFonts w:ascii="Arial" w:hAnsi="Arial" w:cs="Arial"/>
-                          <w:color w:val="000000" w:themeColor="text1"/>
-                          <w:sz w:val="18"/>
-                          <w:szCs w:val="20"/>
-                        </w:rPr>
-                        <w:t>)</w:t>
+                        <w:t>NA</w:t>
                       </w:r>
                     </w:p>
                   </w:txbxContent>
@@ -5111,7 +4817,7 @@
                                 <w:sz w:val="18"/>
                                 <w:szCs w:val="20"/>
                               </w:rPr>
-                              <w:t>None</w:t>
+                              <w:t>NA</w:t>
                             </w:r>
                           </w:p>
                         </w:txbxContent>
@@ -5149,7 +4855,6 @@
                           <w:szCs w:val="20"/>
                         </w:rPr>
                       </w:pPr>
-                      <w:bookmarkStart w:id="1" w:name="_GoBack"/>
                       <w:r>
                         <w:rPr>
                           <w:rFonts w:ascii="Arial" w:hAnsi="Arial" w:cs="Arial"/>
@@ -5232,9 +4937,8 @@
                           <w:sz w:val="18"/>
                           <w:szCs w:val="20"/>
                         </w:rPr>
-                        <w:t>None</w:t>
-                      </w:r>
-                      <w:bookmarkEnd w:id="1"/>
+                        <w:t>NA</w:t>
+                      </w:r>
                     </w:p>
                   </w:txbxContent>
                 </v:textbox>
@@ -5478,16 +5182,7 @@
                                 <w:sz w:val="18"/>
                                 <w:szCs w:val="20"/>
                               </w:rPr>
-                              <w:t>3</w:t>
-                            </w:r>
-                            <w:r>
-                              <w:rPr>
-                                <w:rFonts w:ascii="Arial" w:hAnsi="Arial" w:cs="Arial"/>
-                                <w:color w:val="000000" w:themeColor="text1"/>
-                                <w:sz w:val="18"/>
-                                <w:szCs w:val="20"/>
-                              </w:rPr>
-                              <w:t>5</w:t>
+                              <w:t>41</w:t>
                             </w:r>
                             <w:r>
                               <w:rPr>
@@ -5633,16 +5328,7 @@
                           <w:sz w:val="18"/>
                           <w:szCs w:val="20"/>
                         </w:rPr>
-                        <w:t>3</w:t>
-                      </w:r>
-                      <w:r>
-                        <w:rPr>
-                          <w:rFonts w:ascii="Arial" w:hAnsi="Arial" w:cs="Arial"/>
-                          <w:color w:val="000000" w:themeColor="text1"/>
-                          <w:sz w:val="18"/>
-                          <w:szCs w:val="20"/>
-                        </w:rPr>
-                        <w:t>5</w:t>
+                        <w:t>41</w:t>
                       </w:r>
                       <w:r>
                         <w:rPr>
@@ -5864,7 +5550,16 @@
                                 <w:sz w:val="18"/>
                                 <w:szCs w:val="20"/>
                               </w:rPr>
-                              <w:t>21</w:t>
+                              <w:t>2</w:t>
+                            </w:r>
+                            <w:r>
+                              <w:rPr>
+                                <w:rFonts w:ascii="Arial" w:hAnsi="Arial" w:cs="Arial"/>
+                                <w:color w:val="000000" w:themeColor="text1"/>
+                                <w:sz w:val="18"/>
+                                <w:szCs w:val="20"/>
+                              </w:rPr>
+                              <w:t>2</w:t>
                             </w:r>
                             <w:r>
                               <w:rPr>
@@ -6089,7 +5784,7 @@
                                 <w:sz w:val="18"/>
                                 <w:szCs w:val="20"/>
                               </w:rPr>
-                              <w:t>8</w:t>
+                              <w:t>12</w:t>
                             </w:r>
                             <w:r>
                               <w:rPr>
@@ -6272,7 +5967,16 @@
                           <w:sz w:val="18"/>
                           <w:szCs w:val="20"/>
                         </w:rPr>
-                        <w:t>21</w:t>
+                        <w:t>2</w:t>
+                      </w:r>
+                      <w:r>
+                        <w:rPr>
+                          <w:rFonts w:ascii="Arial" w:hAnsi="Arial" w:cs="Arial"/>
+                          <w:color w:val="000000" w:themeColor="text1"/>
+                          <w:sz w:val="18"/>
+                          <w:szCs w:val="20"/>
+                        </w:rPr>
+                        <w:t>2</w:t>
                       </w:r>
                       <w:r>
                         <w:rPr>
@@ -6497,7 +6201,7 @@
                           <w:sz w:val="18"/>
                           <w:szCs w:val="20"/>
                         </w:rPr>
-                        <w:t>8</w:t>
+                        <w:t>12</w:t>
                       </w:r>
                       <w:r>
                         <w:rPr>
@@ -6852,82 +6556,8 @@
                                 <w:szCs w:val="20"/>
                               </w:rPr>
                             </w:pPr>
-                            <w:r>
-                              <w:rPr>
-                                <w:rFonts w:ascii="Arial" w:hAnsi="Arial" w:cs="Arial"/>
-                                <w:color w:val="000000" w:themeColor="text1"/>
-                                <w:sz w:val="18"/>
-                                <w:szCs w:val="20"/>
-                              </w:rPr>
-                              <w:t>Studies included in review</w:t>
-                            </w:r>
-                          </w:p>
-                          <w:p>
-                            <w:pPr>
-                              <w:spacing w:after="0" w:line="240" w:lineRule="auto"/>
-                              <w:rPr>
-                                <w:rFonts w:ascii="Arial" w:hAnsi="Arial" w:cs="Arial"/>
-                                <w:color w:val="000000" w:themeColor="text1"/>
-                                <w:sz w:val="18"/>
-                                <w:szCs w:val="20"/>
-                              </w:rPr>
-                            </w:pPr>
-                            <w:r>
-                              <w:rPr>
-                                <w:rFonts w:ascii="Arial" w:hAnsi="Arial" w:cs="Arial"/>
-                                <w:color w:val="000000" w:themeColor="text1"/>
-                                <w:sz w:val="18"/>
-                                <w:szCs w:val="20"/>
-                              </w:rPr>
-                              <w:t>(</w:t>
-                            </w:r>
-                            <w:r>
-                              <w:rPr>
-                                <w:rFonts w:ascii="Arial" w:hAnsi="Arial" w:cs="Arial"/>
-                                <w:color w:val="000000" w:themeColor="text1"/>
-                                <w:sz w:val="18"/>
-                                <w:szCs w:val="20"/>
-                              </w:rPr>
-                              <w:t>n =</w:t>
-                            </w:r>
-                            <w:r>
-                              <w:rPr>
-                                <w:rFonts w:ascii="Arial" w:hAnsi="Arial" w:cs="Arial"/>
-                                <w:color w:val="000000" w:themeColor="text1"/>
-                                <w:sz w:val="18"/>
-                                <w:szCs w:val="20"/>
-                              </w:rPr>
-                              <w:t xml:space="preserve"> </w:t>
-                            </w:r>
-                            <w:r>
-                              <w:rPr>
-                                <w:rFonts w:ascii="Arial" w:hAnsi="Arial" w:cs="Arial"/>
-                                <w:color w:val="000000" w:themeColor="text1"/>
-                                <w:sz w:val="18"/>
-                                <w:szCs w:val="20"/>
-                              </w:rPr>
-                              <w:t>4</w:t>
-                            </w:r>
-                            <w:r>
-                              <w:rPr>
-                                <w:rFonts w:ascii="Arial" w:hAnsi="Arial" w:cs="Arial"/>
-                                <w:color w:val="000000" w:themeColor="text1"/>
-                                <w:sz w:val="18"/>
-                                <w:szCs w:val="20"/>
-                              </w:rPr>
-                              <w:t>)</w:t>
-                            </w:r>
-                          </w:p>
-                          <w:p>
-                            <w:pPr>
-                              <w:spacing w:after="0" w:line="240" w:lineRule="auto"/>
-                              <w:rPr>
-                                <w:rFonts w:ascii="Arial" w:hAnsi="Arial" w:cs="Arial"/>
-                                <w:color w:val="000000" w:themeColor="text1"/>
-                                <w:sz w:val="18"/>
-                                <w:szCs w:val="20"/>
-                              </w:rPr>
-                            </w:pPr>
+                            <w:bookmarkStart w:id="0" w:name="_GoBack"/>
+                            <w:bookmarkEnd w:id="0"/>
                             <w:r>
                               <w:rPr>
                                 <w:rFonts w:ascii="Arial" w:hAnsi="Arial" w:cs="Arial"/>
@@ -7029,82 +6659,8 @@
                           <w:szCs w:val="20"/>
                         </w:rPr>
                       </w:pPr>
-                      <w:r>
-                        <w:rPr>
-                          <w:rFonts w:ascii="Arial" w:hAnsi="Arial" w:cs="Arial"/>
-                          <w:color w:val="000000" w:themeColor="text1"/>
-                          <w:sz w:val="18"/>
-                          <w:szCs w:val="20"/>
-                        </w:rPr>
-                        <w:t>Studies included in review</w:t>
-                      </w:r>
-                    </w:p>
-                    <w:p>
-                      <w:pPr>
-                        <w:spacing w:after="0" w:line="240" w:lineRule="auto"/>
-                        <w:rPr>
-                          <w:rFonts w:ascii="Arial" w:hAnsi="Arial" w:cs="Arial"/>
-                          <w:color w:val="000000" w:themeColor="text1"/>
-                          <w:sz w:val="18"/>
-                          <w:szCs w:val="20"/>
-                        </w:rPr>
-                      </w:pPr>
-                      <w:r>
-                        <w:rPr>
-                          <w:rFonts w:ascii="Arial" w:hAnsi="Arial" w:cs="Arial"/>
-                          <w:color w:val="000000" w:themeColor="text1"/>
-                          <w:sz w:val="18"/>
-                          <w:szCs w:val="20"/>
-                        </w:rPr>
-                        <w:t>(</w:t>
-                      </w:r>
-                      <w:r>
-                        <w:rPr>
-                          <w:rFonts w:ascii="Arial" w:hAnsi="Arial" w:cs="Arial"/>
-                          <w:color w:val="000000" w:themeColor="text1"/>
-                          <w:sz w:val="18"/>
-                          <w:szCs w:val="20"/>
-                        </w:rPr>
-                        <w:t>n =</w:t>
-                      </w:r>
-                      <w:r>
-                        <w:rPr>
-                          <w:rFonts w:ascii="Arial" w:hAnsi="Arial" w:cs="Arial"/>
-                          <w:color w:val="000000" w:themeColor="text1"/>
-                          <w:sz w:val="18"/>
-                          <w:szCs w:val="20"/>
-                        </w:rPr>
-                        <w:t xml:space="preserve"> </w:t>
-                      </w:r>
-                      <w:r>
-                        <w:rPr>
-                          <w:rFonts w:ascii="Arial" w:hAnsi="Arial" w:cs="Arial"/>
-                          <w:color w:val="000000" w:themeColor="text1"/>
-                          <w:sz w:val="18"/>
-                          <w:szCs w:val="20"/>
-                        </w:rPr>
-                        <w:t>4</w:t>
-                      </w:r>
-                      <w:r>
-                        <w:rPr>
-                          <w:rFonts w:ascii="Arial" w:hAnsi="Arial" w:cs="Arial"/>
-                          <w:color w:val="000000" w:themeColor="text1"/>
-                          <w:sz w:val="18"/>
-                          <w:szCs w:val="20"/>
-                        </w:rPr>
-                        <w:t>)</w:t>
-                      </w:r>
-                    </w:p>
-                    <w:p>
-                      <w:pPr>
-                        <w:spacing w:after="0" w:line="240" w:lineRule="auto"/>
-                        <w:rPr>
-                          <w:rFonts w:ascii="Arial" w:hAnsi="Arial" w:cs="Arial"/>
-                          <w:color w:val="000000" w:themeColor="text1"/>
-                          <w:sz w:val="18"/>
-                          <w:szCs w:val="20"/>
-                        </w:rPr>
-                      </w:pPr>
+                      <w:bookmarkStart w:id="1" w:name="_GoBack"/>
+                      <w:bookmarkEnd w:id="1"/>
                       <w:r>
                         <w:rPr>
                           <w:rFonts w:ascii="Arial" w:hAnsi="Arial" w:cs="Arial"/>
@@ -7419,97 +6975,7 @@
           <w:sz w:val="18"/>
           <w:szCs w:val="18"/>
         </w:rPr>
-        <w:t xml:space="preserve"> Page MJ, McKenzie JE, </w:t>
-      </w:r>
-      <w:proofErr w:type="spellStart"/>
-      <w:r>
-        <w:rPr>
-          <w:rFonts w:ascii="Arial" w:hAnsi="Arial" w:cs="Arial"/>
-          <w:sz w:val="18"/>
-          <w:szCs w:val="18"/>
-        </w:rPr>
-        <w:t>Bossuyt</w:t>
-      </w:r>
-      <w:proofErr w:type="spellEnd"/>
-      <w:r>
-        <w:rPr>
-          <w:rFonts w:ascii="Arial" w:hAnsi="Arial" w:cs="Arial"/>
-          <w:sz w:val="18"/>
-          <w:szCs w:val="18"/>
-        </w:rPr>
-        <w:t xml:space="preserve"> PM, </w:t>
-      </w:r>
-      <w:proofErr w:type="spellStart"/>
-      <w:r>
-        <w:rPr>
-          <w:rFonts w:ascii="Arial" w:hAnsi="Arial" w:cs="Arial"/>
-          <w:sz w:val="18"/>
-          <w:szCs w:val="18"/>
-        </w:rPr>
-        <w:t>Boutron</w:t>
-      </w:r>
-      <w:proofErr w:type="spellEnd"/>
-      <w:r>
-        <w:rPr>
-          <w:rFonts w:ascii="Arial" w:hAnsi="Arial" w:cs="Arial"/>
-          <w:sz w:val="18"/>
-          <w:szCs w:val="18"/>
-        </w:rPr>
-        <w:t xml:space="preserve"> I, Hoffmann TC, Mulrow CD, et al. The PRISMA 2020 statement: an updated guideline for reporting systematic reviews. BMJ 2021;</w:t>
-      </w:r>
-      <w:proofErr w:type="gramStart"/>
-      <w:r>
-        <w:rPr>
-          <w:rFonts w:ascii="Arial" w:hAnsi="Arial" w:cs="Arial"/>
-          <w:sz w:val="18"/>
-          <w:szCs w:val="18"/>
-        </w:rPr>
-        <w:t>372:n</w:t>
-      </w:r>
-      <w:proofErr w:type="gramEnd"/>
-      <w:r>
-        <w:rPr>
-          <w:rFonts w:ascii="Arial" w:hAnsi="Arial" w:cs="Arial"/>
-          <w:sz w:val="18"/>
-          <w:szCs w:val="18"/>
-        </w:rPr>
-        <w:t xml:space="preserve">71. </w:t>
-      </w:r>
-      <w:proofErr w:type="spellStart"/>
-      <w:r>
-        <w:rPr>
-          <w:rFonts w:ascii="Arial" w:hAnsi="Arial" w:cs="Arial"/>
-          <w:sz w:val="18"/>
-          <w:szCs w:val="18"/>
-        </w:rPr>
-        <w:t>doi</w:t>
-      </w:r>
-      <w:proofErr w:type="spellEnd"/>
-      <w:r>
-        <w:rPr>
-          <w:rFonts w:ascii="Arial" w:hAnsi="Arial" w:cs="Arial"/>
-          <w:sz w:val="18"/>
-          <w:szCs w:val="18"/>
-        </w:rPr>
-        <w:t>: 10.1136/</w:t>
-      </w:r>
-      <w:proofErr w:type="gramStart"/>
-      <w:r>
-        <w:rPr>
-          <w:rFonts w:ascii="Arial" w:hAnsi="Arial" w:cs="Arial"/>
-          <w:sz w:val="18"/>
-          <w:szCs w:val="18"/>
-        </w:rPr>
-        <w:t>bmj.n</w:t>
-      </w:r>
-      <w:proofErr w:type="gramEnd"/>
-      <w:r>
-        <w:rPr>
-          <w:rFonts w:ascii="Arial" w:hAnsi="Arial" w:cs="Arial"/>
-          <w:sz w:val="18"/>
-          <w:szCs w:val="18"/>
-        </w:rPr>
-        <w:t>71</w:t>
+        <w:t xml:space="preserve"> Page MJ, McKenzie JE, Bossuyt PM, Boutron I, Hoffmann TC, Mulrow CD, et al. The PRISMA 2020 statement: an updated guideline for reporting systematic reviews. BMJ 2021;372:n71. doi: 10.1136/bmj.n71</w:t>
       </w:r>
       <w:r>
         <w:rPr>

</xml_diff>